<commit_message>
[253p} lab1 corrections and lab2 submissions
</commit_message>
<xml_diff>
--- a/career/stemFair1/esri/coverLetter.docx
+++ b/career/stemFair1/esri/coverLetter.docx
@@ -102,7 +102,23 @@
           <w:sz w:val="21"/>
           <w:szCs w:val="21"/>
         </w:rPr>
-        <w:t>Hiring Manager</w:t>
+        <w:t>Dear</w:t>
+      </w:r>
+      <w:r>
+        <w:rPr>
+          <w:rFonts w:ascii="Times New Roman" w:hAnsi="Times New Roman" w:cs="Times New Roman"/>
+          <w:sz w:val="21"/>
+          <w:szCs w:val="21"/>
+        </w:rPr>
+        <w:t xml:space="preserve"> Hiring manager</w:t>
+      </w:r>
+      <w:r>
+        <w:rPr>
+          <w:rFonts w:ascii="Times New Roman" w:hAnsi="Times New Roman" w:cs="Times New Roman"/>
+          <w:sz w:val="21"/>
+          <w:szCs w:val="21"/>
+        </w:rPr>
+        <w:t>,</w:t>
       </w:r>
     </w:p>
     <w:p>
@@ -119,82 +135,6 @@
           <w:sz w:val="21"/>
           <w:szCs w:val="21"/>
         </w:rPr>
-        <w:t>PayPal</w:t>
-      </w:r>
-    </w:p>
-    <w:p>
-      <w:pPr>
-        <w:rPr>
-          <w:rFonts w:ascii="Times New Roman" w:hAnsi="Times New Roman" w:cs="Times New Roman"/>
-          <w:sz w:val="21"/>
-          <w:szCs w:val="21"/>
-        </w:rPr>
-      </w:pPr>
-      <w:r>
-        <w:rPr>
-          <w:rFonts w:ascii="Times New Roman" w:hAnsi="Times New Roman" w:cs="Times New Roman"/>
-          <w:sz w:val="21"/>
-          <w:szCs w:val="21"/>
-        </w:rPr>
-        <w:t>San Jose, CA</w:t>
-      </w:r>
-    </w:p>
-    <w:p>
-      <w:pPr>
-        <w:rPr>
-          <w:rFonts w:ascii="Times New Roman" w:hAnsi="Times New Roman" w:cs="Times New Roman"/>
-          <w:sz w:val="21"/>
-          <w:szCs w:val="21"/>
-        </w:rPr>
-      </w:pPr>
-    </w:p>
-    <w:p>
-      <w:pPr>
-        <w:rPr>
-          <w:rFonts w:ascii="Times New Roman" w:hAnsi="Times New Roman" w:cs="Times New Roman"/>
-          <w:sz w:val="21"/>
-          <w:szCs w:val="21"/>
-        </w:rPr>
-      </w:pPr>
-      <w:r>
-        <w:rPr>
-          <w:rFonts w:ascii="Times New Roman" w:hAnsi="Times New Roman" w:cs="Times New Roman"/>
-          <w:sz w:val="21"/>
-          <w:szCs w:val="21"/>
-        </w:rPr>
-        <w:t>Dear</w:t>
-      </w:r>
-      <w:r>
-        <w:rPr>
-          <w:rFonts w:ascii="Times New Roman" w:hAnsi="Times New Roman" w:cs="Times New Roman"/>
-          <w:sz w:val="21"/>
-          <w:szCs w:val="21"/>
-        </w:rPr>
-        <w:t xml:space="preserve"> Hiring manager</w:t>
-      </w:r>
-      <w:r>
-        <w:rPr>
-          <w:rFonts w:ascii="Times New Roman" w:hAnsi="Times New Roman" w:cs="Times New Roman"/>
-          <w:sz w:val="21"/>
-          <w:szCs w:val="21"/>
-        </w:rPr>
-        <w:t>,</w:t>
-      </w:r>
-    </w:p>
-    <w:p>
-      <w:pPr>
-        <w:rPr>
-          <w:rFonts w:ascii="Times New Roman" w:hAnsi="Times New Roman" w:cs="Times New Roman"/>
-          <w:sz w:val="21"/>
-          <w:szCs w:val="21"/>
-        </w:rPr>
-      </w:pPr>
-      <w:r>
-        <w:rPr>
-          <w:rFonts w:ascii="Times New Roman" w:hAnsi="Times New Roman" w:cs="Times New Roman"/>
-          <w:sz w:val="21"/>
-          <w:szCs w:val="21"/>
-        </w:rPr>
         <w:t xml:space="preserve">I am Vineet, a Graduate Fall 2021 Masters of Computer Science student at </w:t>
       </w:r>
       <w:r>
@@ -293,16 +233,14 @@
         </w:rPr>
         <w:t xml:space="preserve"> </w:t>
       </w:r>
-      <w:proofErr w:type="spellStart"/>
-      <w:r>
-        <w:rPr>
-          <w:rFonts w:ascii="Times New Roman" w:hAnsi="Times New Roman" w:cs="Times New Roman"/>
-          <w:sz w:val="21"/>
-          <w:szCs w:val="21"/>
-        </w:rPr>
-        <w:t>Yext</w:t>
-      </w:r>
-      <w:proofErr w:type="spellEnd"/>
+      <w:r>
+        <w:rPr>
+          <w:rFonts w:ascii="Times New Roman" w:hAnsi="Times New Roman" w:cs="Times New Roman"/>
+          <w:sz w:val="21"/>
+          <w:szCs w:val="21"/>
+        </w:rPr>
+        <w:t>Blizzard Entertainment</w:t>
+      </w:r>
       <w:r>
         <w:rPr>
           <w:rFonts w:ascii="Times New Roman" w:hAnsi="Times New Roman" w:cs="Times New Roman"/>

</xml_diff>